<commit_message>
change the link to the project
</commit_message>
<xml_diff>
--- a/docs/Practice_RU.docx
+++ b/docs/Practice_RU.docx
@@ -2689,31 +2689,21 @@
       <w:pPr>
         <w:rPr>
           <w:rStyle w:val="Hyperlink"/>
-          <w:lang w:val="ru-RU"/>
-        </w:rPr>
-      </w:pPr>
-      <w:r>
-        <w:rPr>
-          <w:lang w:val="ru-RU"/>
-        </w:rPr>
+        </w:rPr>
+      </w:pPr>
+      <w:r>
         <w:t>&gt;</w:t>
       </w:r>
       <w:r>
         <w:t>git</w:t>
       </w:r>
       <w:r>
-        <w:rPr>
-          <w:lang w:val="ru-RU"/>
-        </w:rPr>
         <w:t xml:space="preserve"> </w:t>
       </w:r>
       <w:r>
         <w:t>clone</w:t>
       </w:r>
       <w:r>
-        <w:rPr>
-          <w:lang w:val="ru-RU"/>
-        </w:rPr>
         <w:t xml:space="preserve"> </w:t>
       </w:r>
       <w:hyperlink r:id="rId8" w:history="1">
@@ -2721,95 +2711,16 @@
           <w:rPr>
             <w:rStyle w:val="Hyperlink"/>
           </w:rPr>
-          <w:t>https</w:t>
-        </w:r>
-        <w:r>
-          <w:rPr>
-            <w:rStyle w:val="Hyperlink"/>
-            <w:lang w:val="ru-RU"/>
-          </w:rPr>
-          <w:t>://</w:t>
-        </w:r>
-        <w:r>
-          <w:rPr>
-            <w:rStyle w:val="Hyperlink"/>
-          </w:rPr>
-          <w:t>github</w:t>
-        </w:r>
-        <w:r>
-          <w:rPr>
-            <w:rStyle w:val="Hyperlink"/>
-            <w:lang w:val="ru-RU"/>
-          </w:rPr>
-          <w:t>.</w:t>
-        </w:r>
-        <w:r>
-          <w:rPr>
-            <w:rStyle w:val="Hyperlink"/>
-          </w:rPr>
-          <w:t>com</w:t>
-        </w:r>
-        <w:r>
-          <w:rPr>
-            <w:rStyle w:val="Hyperlink"/>
-            <w:lang w:val="ru-RU"/>
-          </w:rPr>
-          <w:t>/</w:t>
-        </w:r>
-        <w:r>
-          <w:rPr>
-            <w:rStyle w:val="Hyperlink"/>
-          </w:rPr>
-          <w:t>VZhyrytskiy</w:t>
-        </w:r>
-        <w:r>
-          <w:rPr>
-            <w:rStyle w:val="Hyperlink"/>
-            <w:lang w:val="ru-RU"/>
-          </w:rPr>
-          <w:t>/</w:t>
-        </w:r>
-        <w:r>
-          <w:rPr>
-            <w:rStyle w:val="Hyperlink"/>
-          </w:rPr>
-          <w:t>An</w:t>
-        </w:r>
-        <w:r>
-          <w:rPr>
-            <w:rStyle w:val="Hyperlink"/>
-            <w:lang w:val="ru-RU"/>
-          </w:rPr>
-          <w:t>2-5-</w:t>
-        </w:r>
-        <w:r>
-          <w:rPr>
-            <w:rStyle w:val="Hyperlink"/>
-          </w:rPr>
-          <w:t>Routing</w:t>
-        </w:r>
-        <w:r>
-          <w:rPr>
-            <w:rStyle w:val="Hyperlink"/>
-            <w:lang w:val="ru-RU"/>
-          </w:rPr>
-          <w:t>.</w:t>
-        </w:r>
-        <w:r>
-          <w:rPr>
-            <w:rStyle w:val="Hyperlink"/>
-          </w:rPr>
-          <w:t>git</w:t>
+          <w:t>https://github.com/VZhyrytskiy/An2-4-Routing.git</w:t>
         </w:r>
       </w:hyperlink>
-    </w:p>
-    <w:p>
-      <w:pPr>
-        <w:rPr>
-          <w:lang w:val="ru-RU"/>
-        </w:rPr>
-      </w:pPr>
-    </w:p>
+      <w:r>
+        <w:t xml:space="preserve"> </w:t>
+      </w:r>
+      <w:bookmarkStart w:id="2" w:name="_GoBack"/>
+      <w:bookmarkEnd w:id="2"/>
+    </w:p>
+    <w:p/>
     <w:p>
       <w:pPr>
         <w:pStyle w:val="Heading1"/>
@@ -2817,14 +2728,14 @@
           <w:lang w:val="ru-RU"/>
         </w:rPr>
       </w:pPr>
-      <w:bookmarkStart w:id="2" w:name="_Toc484681446"/>
+      <w:bookmarkStart w:id="3" w:name="_Toc484681446"/>
       <w:r>
         <w:rPr>
           <w:lang w:val="ru-RU"/>
         </w:rPr>
         <w:t>Усовные обозначения</w:t>
       </w:r>
-      <w:bookmarkEnd w:id="2"/>
+      <w:bookmarkEnd w:id="3"/>
     </w:p>
     <w:p>
       <w:pPr>
@@ -2920,7 +2831,7 @@
       <w:pPr>
         <w:pStyle w:val="Heading1"/>
       </w:pPr>
-      <w:bookmarkStart w:id="3" w:name="_Toc484681447"/>
+      <w:bookmarkStart w:id="4" w:name="_Toc484681447"/>
       <w:r>
         <w:lastRenderedPageBreak/>
         <w:t>Step</w:t>
@@ -2952,7 +2863,7 @@
       <w:r>
         <w:t>.</w:t>
       </w:r>
-      <w:bookmarkEnd w:id="3"/>
+      <w:bookmarkEnd w:id="4"/>
     </w:p>
     <w:p>
       <w:r>
@@ -3388,7 +3299,7 @@
       <w:pPr>
         <w:pStyle w:val="Heading1"/>
       </w:pPr>
-      <w:bookmarkStart w:id="4" w:name="_Toc484681448"/>
+      <w:bookmarkStart w:id="5" w:name="_Toc484681448"/>
       <w:r>
         <w:lastRenderedPageBreak/>
         <w:t>Step</w:t>
@@ -3399,7 +3310,7 @@
       <w:r>
         <w:t>Components</w:t>
       </w:r>
-      <w:bookmarkEnd w:id="4"/>
+      <w:bookmarkEnd w:id="5"/>
     </w:p>
     <w:p>
       <w:r>
@@ -4200,8 +4111,8 @@
       <w:pPr>
         <w:pStyle w:val="Heading1"/>
       </w:pPr>
-      <w:bookmarkStart w:id="5" w:name="_Toc463021477"/>
-      <w:bookmarkStart w:id="6" w:name="_Toc484681449"/>
+      <w:bookmarkStart w:id="6" w:name="_Toc463021477"/>
+      <w:bookmarkStart w:id="7" w:name="_Toc484681449"/>
       <w:r>
         <w:lastRenderedPageBreak/>
         <w:t>Step</w:t>
@@ -4212,8 +4123,8 @@
       <w:r>
         <w:t>Routes Config</w:t>
       </w:r>
-      <w:bookmarkEnd w:id="5"/>
       <w:bookmarkEnd w:id="6"/>
+      <w:bookmarkEnd w:id="7"/>
     </w:p>
     <w:p>
       <w:pPr>
@@ -4694,8 +4605,8 @@
       <w:pPr>
         <w:pStyle w:val="Heading1"/>
       </w:pPr>
-      <w:bookmarkStart w:id="7" w:name="_Toc463021478"/>
-      <w:bookmarkStart w:id="8" w:name="_Toc484681450"/>
+      <w:bookmarkStart w:id="8" w:name="_Toc463021478"/>
+      <w:bookmarkStart w:id="9" w:name="_Toc484681450"/>
       <w:r>
         <w:lastRenderedPageBreak/>
         <w:t>Step</w:t>
@@ -4706,8 +4617,8 @@
       <w:r>
         <w:t>Import Routes</w:t>
       </w:r>
-      <w:bookmarkEnd w:id="7"/>
       <w:bookmarkEnd w:id="8"/>
+      <w:bookmarkEnd w:id="9"/>
     </w:p>
     <w:p>
       <w:r>
@@ -5320,7 +5231,7 @@
       <w:pPr>
         <w:pStyle w:val="Heading1"/>
       </w:pPr>
-      <w:bookmarkStart w:id="9" w:name="_Toc484681451"/>
+      <w:bookmarkStart w:id="10" w:name="_Toc484681451"/>
       <w:r>
         <w:lastRenderedPageBreak/>
         <w:t>Step</w:t>
@@ -5337,7 +5248,7 @@
       <w:r>
         <w:t>&gt;</w:t>
       </w:r>
-      <w:bookmarkEnd w:id="9"/>
+      <w:bookmarkEnd w:id="10"/>
     </w:p>
     <w:p>
       <w:pPr>
@@ -5481,7 +5392,7 @@
       <w:pPr>
         <w:pStyle w:val="Heading1"/>
       </w:pPr>
-      <w:bookmarkStart w:id="10" w:name="_Toc484681452"/>
+      <w:bookmarkStart w:id="11" w:name="_Toc484681452"/>
       <w:r>
         <w:lastRenderedPageBreak/>
         <w:t>S</w:t>
@@ -5492,7 +5403,7 @@
       <w:r>
         <w:t>routerLink</w:t>
       </w:r>
-      <w:bookmarkEnd w:id="10"/>
+      <w:bookmarkEnd w:id="11"/>
     </w:p>
     <w:p>
       <w:pPr>
@@ -5685,12 +5596,12 @@
       <w:pPr>
         <w:pStyle w:val="Heading1"/>
       </w:pPr>
-      <w:bookmarkStart w:id="11" w:name="_Toc484681453"/>
+      <w:bookmarkStart w:id="12" w:name="_Toc484681453"/>
       <w:r>
         <w:lastRenderedPageBreak/>
         <w:t>Step 07. routerLinkActive</w:t>
       </w:r>
-      <w:bookmarkEnd w:id="11"/>
+      <w:bookmarkEnd w:id="12"/>
     </w:p>
     <w:p>
       <w:r>
@@ -5836,14 +5747,14 @@
       <w:pPr>
         <w:pStyle w:val="Heading1"/>
       </w:pPr>
-      <w:bookmarkStart w:id="12" w:name="_Toc463021482"/>
-      <w:bookmarkStart w:id="13" w:name="_Toc484681454"/>
+      <w:bookmarkStart w:id="13" w:name="_Toc463021482"/>
+      <w:bookmarkStart w:id="14" w:name="_Toc484681454"/>
       <w:r>
         <w:lastRenderedPageBreak/>
         <w:t>Step 08. Task Feature Module</w:t>
       </w:r>
-      <w:bookmarkEnd w:id="12"/>
       <w:bookmarkEnd w:id="13"/>
+      <w:bookmarkEnd w:id="14"/>
     </w:p>
     <w:p>
       <w:pPr>
@@ -8718,14 +8629,14 @@
       <w:pPr>
         <w:pStyle w:val="Heading1"/>
       </w:pPr>
-      <w:bookmarkStart w:id="14" w:name="_Toc463021483"/>
-      <w:bookmarkStart w:id="15" w:name="_Toc484681455"/>
+      <w:bookmarkStart w:id="15" w:name="_Toc463021483"/>
+      <w:bookmarkStart w:id="16" w:name="_Toc484681455"/>
       <w:r>
         <w:lastRenderedPageBreak/>
         <w:t>Step_09. Tasks Feature Route Configuration</w:t>
       </w:r>
-      <w:bookmarkEnd w:id="14"/>
       <w:bookmarkEnd w:id="15"/>
+      <w:bookmarkEnd w:id="16"/>
     </w:p>
     <w:p>
       <w:pPr>
@@ -8985,7 +8896,7 @@
       <w:pPr>
         <w:pStyle w:val="Heading1"/>
       </w:pPr>
-      <w:bookmarkStart w:id="16" w:name="_Toc484681456"/>
+      <w:bookmarkStart w:id="17" w:name="_Toc484681456"/>
       <w:r>
         <w:lastRenderedPageBreak/>
         <w:t>Step_</w:t>
@@ -8999,7 +8910,7 @@
       <w:r>
         <w:t>Register Task Feature Routing</w:t>
       </w:r>
-      <w:bookmarkEnd w:id="16"/>
+      <w:bookmarkEnd w:id="17"/>
     </w:p>
     <w:p>
       <w:pPr>
@@ -9151,7 +9062,7 @@
       <w:pPr>
         <w:pStyle w:val="Heading1"/>
       </w:pPr>
-      <w:bookmarkStart w:id="17" w:name="_Toc484681457"/>
+      <w:bookmarkStart w:id="18" w:name="_Toc484681457"/>
       <w:r>
         <w:lastRenderedPageBreak/>
         <w:t>Step_</w:t>
@@ -9171,7 +9082,7 @@
       <w:r>
         <w:t xml:space="preserve"> Feature Module</w:t>
       </w:r>
-      <w:bookmarkEnd w:id="17"/>
+      <w:bookmarkEnd w:id="18"/>
     </w:p>
     <w:p>
       <w:pPr>
@@ -9357,7 +9268,7 @@
       <w:pPr>
         <w:pStyle w:val="Heading1"/>
       </w:pPr>
-      <w:bookmarkStart w:id="18" w:name="_Toc484681458"/>
+      <w:bookmarkStart w:id="19" w:name="_Toc484681458"/>
       <w:r>
         <w:lastRenderedPageBreak/>
         <w:t>Step_</w:t>
@@ -9380,7 +9291,7 @@
       <w:r>
         <w:t xml:space="preserve"> List on Home Page</w:t>
       </w:r>
-      <w:bookmarkEnd w:id="18"/>
+      <w:bookmarkEnd w:id="19"/>
     </w:p>
     <w:p>
       <w:pPr>
@@ -10007,8 +9918,8 @@
       <w:pPr>
         <w:pStyle w:val="Heading1"/>
       </w:pPr>
-      <w:bookmarkStart w:id="19" w:name="_Toc463021487"/>
-      <w:bookmarkStart w:id="20" w:name="_Toc484681459"/>
+      <w:bookmarkStart w:id="20" w:name="_Toc463021487"/>
+      <w:bookmarkStart w:id="21" w:name="_Toc484681459"/>
       <w:r>
         <w:lastRenderedPageBreak/>
         <w:t>Step_</w:t>
@@ -10022,8 +9933,8 @@
       <w:r>
         <w:t>Navigate</w:t>
       </w:r>
-      <w:bookmarkEnd w:id="19"/>
       <w:bookmarkEnd w:id="20"/>
+      <w:bookmarkEnd w:id="21"/>
     </w:p>
     <w:p>
       <w:pPr>
@@ -11707,8 +11618,8 @@
       <w:pPr>
         <w:pStyle w:val="Heading1"/>
       </w:pPr>
-      <w:bookmarkStart w:id="21" w:name="_Toc463021488"/>
-      <w:bookmarkStart w:id="22" w:name="_Toc484681460"/>
+      <w:bookmarkStart w:id="22" w:name="_Toc463021488"/>
+      <w:bookmarkStart w:id="23" w:name="_Toc484681460"/>
       <w:r>
         <w:lastRenderedPageBreak/>
         <w:t>Step_1</w:t>
@@ -11719,8 +11630,8 @@
       <w:r>
         <w:t>. Getting the route parameter</w:t>
       </w:r>
-      <w:bookmarkEnd w:id="21"/>
       <w:bookmarkEnd w:id="22"/>
+      <w:bookmarkEnd w:id="23"/>
     </w:p>
     <w:p>
       <w:pPr>
@@ -12214,8 +12125,8 @@
       <w:pPr>
         <w:pStyle w:val="Heading1"/>
       </w:pPr>
-      <w:bookmarkStart w:id="23" w:name="_Toc463021489"/>
-      <w:bookmarkStart w:id="24" w:name="_Toc484681461"/>
+      <w:bookmarkStart w:id="24" w:name="_Toc463021489"/>
+      <w:bookmarkStart w:id="25" w:name="_Toc484681461"/>
       <w:r>
         <w:lastRenderedPageBreak/>
         <w:t>Step_1</w:t>
@@ -12229,8 +12140,8 @@
       <w:r>
         <w:t>Navigate Back</w:t>
       </w:r>
-      <w:bookmarkEnd w:id="23"/>
       <w:bookmarkEnd w:id="24"/>
+      <w:bookmarkEnd w:id="25"/>
     </w:p>
     <w:p>
       <w:pPr>
@@ -12797,8 +12708,8 @@
       <w:pPr>
         <w:pStyle w:val="Heading1"/>
       </w:pPr>
-      <w:bookmarkStart w:id="25" w:name="_Toc463021490"/>
-      <w:bookmarkStart w:id="26" w:name="_Toc484681462"/>
+      <w:bookmarkStart w:id="26" w:name="_Toc463021490"/>
+      <w:bookmarkStart w:id="27" w:name="_Toc484681462"/>
       <w:r>
         <w:lastRenderedPageBreak/>
         <w:t>Step_1</w:t>
@@ -12812,8 +12723,8 @@
       <w:r>
         <w:t>Users Components</w:t>
       </w:r>
-      <w:bookmarkEnd w:id="25"/>
       <w:bookmarkEnd w:id="26"/>
+      <w:bookmarkEnd w:id="27"/>
     </w:p>
     <w:p>
       <w:pPr>
@@ -16307,8 +16218,8 @@
       <w:pPr>
         <w:pStyle w:val="Heading1"/>
       </w:pPr>
-      <w:bookmarkStart w:id="27" w:name="_Toc463021491"/>
-      <w:bookmarkStart w:id="28" w:name="_Toc484681463"/>
+      <w:bookmarkStart w:id="28" w:name="_Toc463021491"/>
+      <w:bookmarkStart w:id="29" w:name="_Toc484681463"/>
       <w:r>
         <w:lastRenderedPageBreak/>
         <w:t>Step_1</w:t>
@@ -16322,8 +16233,8 @@
       <w:r>
         <w:t>Users Feature Area</w:t>
       </w:r>
-      <w:bookmarkEnd w:id="27"/>
       <w:bookmarkEnd w:id="28"/>
+      <w:bookmarkEnd w:id="29"/>
     </w:p>
     <w:p>
       <w:pPr>
@@ -17091,8 +17002,8 @@
       <w:pPr>
         <w:pStyle w:val="Heading1"/>
       </w:pPr>
-      <w:bookmarkStart w:id="29" w:name="_Toc463021492"/>
-      <w:bookmarkStart w:id="30" w:name="_Toc484681464"/>
+      <w:bookmarkStart w:id="30" w:name="_Toc463021492"/>
+      <w:bookmarkStart w:id="31" w:name="_Toc484681464"/>
       <w:r>
         <w:lastRenderedPageBreak/>
         <w:t>Step_1</w:t>
@@ -17106,8 +17017,8 @@
       <w:r>
         <w:t>Users Nested Routing</w:t>
       </w:r>
-      <w:bookmarkEnd w:id="29"/>
       <w:bookmarkEnd w:id="30"/>
+      <w:bookmarkEnd w:id="31"/>
     </w:p>
     <w:p>
       <w:pPr>
@@ -18179,8 +18090,8 @@
       <w:pPr>
         <w:pStyle w:val="Heading1"/>
       </w:pPr>
-      <w:bookmarkStart w:id="31" w:name="_Toc463021493"/>
-      <w:bookmarkStart w:id="32" w:name="_Toc484681465"/>
+      <w:bookmarkStart w:id="32" w:name="_Toc463021493"/>
+      <w:bookmarkStart w:id="33" w:name="_Toc484681465"/>
       <w:r>
         <w:lastRenderedPageBreak/>
         <w:t>Step_1</w:t>
@@ -18194,8 +18105,8 @@
       <w:r>
         <w:t>Relative Navigation</w:t>
       </w:r>
-      <w:bookmarkEnd w:id="31"/>
       <w:bookmarkEnd w:id="32"/>
+      <w:bookmarkEnd w:id="33"/>
     </w:p>
     <w:p>
       <w:pPr>
@@ -19104,8 +19015,8 @@
       <w:pPr>
         <w:pStyle w:val="Heading1"/>
       </w:pPr>
-      <w:bookmarkStart w:id="33" w:name="_Toc463021494"/>
-      <w:bookmarkStart w:id="34" w:name="_Toc484681466"/>
+      <w:bookmarkStart w:id="34" w:name="_Toc463021494"/>
+      <w:bookmarkStart w:id="35" w:name="_Toc484681466"/>
       <w:r>
         <w:lastRenderedPageBreak/>
         <w:t>Step_20</w:t>
@@ -19116,8 +19027,8 @@
       <w:r>
         <w:t>Optional Parameters</w:t>
       </w:r>
-      <w:bookmarkEnd w:id="33"/>
       <w:bookmarkEnd w:id="34"/>
+      <w:bookmarkEnd w:id="35"/>
     </w:p>
     <w:p>
       <w:pPr>
@@ -20258,8 +20169,8 @@
       <w:pPr>
         <w:pStyle w:val="Heading1"/>
       </w:pPr>
-      <w:bookmarkStart w:id="35" w:name="_Toc463021495"/>
-      <w:bookmarkStart w:id="36" w:name="_Toc484681467"/>
+      <w:bookmarkStart w:id="36" w:name="_Toc463021495"/>
+      <w:bookmarkStart w:id="37" w:name="_Toc484681467"/>
       <w:r>
         <w:lastRenderedPageBreak/>
         <w:t>Step_21</w:t>
@@ -20270,8 +20181,8 @@
       <w:r>
         <w:t>Admin Feature Area</w:t>
       </w:r>
-      <w:bookmarkEnd w:id="35"/>
       <w:bookmarkEnd w:id="36"/>
+      <w:bookmarkEnd w:id="37"/>
     </w:p>
     <w:p>
       <w:pPr>
@@ -22423,7 +22334,7 @@
       <w:pPr>
         <w:pStyle w:val="Heading1"/>
       </w:pPr>
-      <w:bookmarkStart w:id="37" w:name="_Toc484681468"/>
+      <w:bookmarkStart w:id="38" w:name="_Toc484681468"/>
       <w:r>
         <w:lastRenderedPageBreak/>
         <w:t>Step_2</w:t>
@@ -22440,7 +22351,7 @@
       <w:r>
         <w:t>anActivate Guard</w:t>
       </w:r>
-      <w:bookmarkEnd w:id="37"/>
+      <w:bookmarkEnd w:id="38"/>
     </w:p>
     <w:p>
       <w:pPr>
@@ -23250,8 +23161,8 @@
       <w:pPr>
         <w:pStyle w:val="Heading1"/>
       </w:pPr>
-      <w:bookmarkStart w:id="38" w:name="_Toc463021497"/>
-      <w:bookmarkStart w:id="39" w:name="_Toc484681469"/>
+      <w:bookmarkStart w:id="39" w:name="_Toc463021497"/>
+      <w:bookmarkStart w:id="40" w:name="_Toc484681469"/>
       <w:r>
         <w:lastRenderedPageBreak/>
         <w:t>Step_23</w:t>
@@ -23262,8 +23173,8 @@
       <w:r>
         <w:t>Auth Service</w:t>
       </w:r>
-      <w:bookmarkEnd w:id="38"/>
       <w:bookmarkEnd w:id="39"/>
+      <w:bookmarkEnd w:id="40"/>
     </w:p>
     <w:p>
       <w:pPr>
@@ -24678,8 +24589,8 @@
       <w:pPr>
         <w:pStyle w:val="Heading1"/>
       </w:pPr>
-      <w:bookmarkStart w:id="40" w:name="_Toc463021498"/>
-      <w:bookmarkStart w:id="41" w:name="_Toc484681470"/>
+      <w:bookmarkStart w:id="41" w:name="_Toc463021498"/>
+      <w:bookmarkStart w:id="42" w:name="_Toc484681470"/>
       <w:r>
         <w:lastRenderedPageBreak/>
         <w:t>Step_2</w:t>
@@ -24693,8 +24604,8 @@
       <w:r>
         <w:t>Login Component</w:t>
       </w:r>
-      <w:bookmarkEnd w:id="40"/>
       <w:bookmarkEnd w:id="41"/>
+      <w:bookmarkEnd w:id="42"/>
     </w:p>
     <w:p>
       <w:pPr>
@@ -25648,8 +25559,6 @@
         </w:rPr>
         <w:t xml:space="preserve">private </w:t>
       </w:r>
-      <w:bookmarkStart w:id="42" w:name="_GoBack"/>
-      <w:bookmarkEnd w:id="42"/>
       <w:r>
         <w:rPr>
           <w:rFonts w:ascii="Consolas" w:hAnsi="Consolas"/>
@@ -36112,7 +36021,7 @@
           <w:rPr>
             <w:noProof/>
           </w:rPr>
-          <w:t>55</w:t>
+          <w:t>22</w:t>
         </w:r>
         <w:r>
           <w:rPr>
@@ -40763,7 +40672,7 @@
 </file>
 
 <file path=customXml/itemProps1.xml><?xml version="1.0" encoding="utf-8"?>
-<ds:datastoreItem xmlns:ds="http://schemas.openxmlformats.org/officeDocument/2006/customXml" ds:itemID="{CE475298-CBE8-4157-80B2-A3FC775449DA}">
+<ds:datastoreItem xmlns:ds="http://schemas.openxmlformats.org/officeDocument/2006/customXml" ds:itemID="{C5E1183F-91BD-4CE5-94C4-E042F6B473E3}">
   <ds:schemaRefs>
     <ds:schemaRef ds:uri="http://schemas.openxmlformats.org/officeDocument/2006/bibliography"/>
   </ds:schemaRefs>

</xml_diff>